<commit_message>
project phase 2 changes made in src
</commit_message>
<xml_diff>
--- a/Swati_Dubey_course2_screens.docx
+++ b/Swati_Dubey_course2_screens.docx
@@ -945,59 +945,37 @@
           <w:szCs w:val="32"/>
         </w:rPr>
       </w:pPr>
-    </w:p>
-    <w:p>
-      <w:pPr>
-        <w:rPr>
-          <w:b/>
-          <w:bCs/>
-          <w:sz w:val="32"/>
-          <w:szCs w:val="32"/>
-        </w:rPr>
-      </w:pPr>
-      <w:r>
-        <w:rPr>
-          <w:b/>
-          <w:bCs/>
-          <w:sz w:val="32"/>
-          <w:szCs w:val="32"/>
-        </w:rPr>
-        <w:t>To create a new batch by admin,he should click on “add batch “ button and he would see the screen below</w:t>
-      </w:r>
-    </w:p>
-    <w:p>
-      <w:pPr>
-        <w:rPr>
-          <w:b/>
-          <w:bCs/>
-          <w:sz w:val="32"/>
-          <w:szCs w:val="32"/>
-        </w:rPr>
-      </w:pPr>
-    </w:p>
-    <w:p>
-      <w:pPr>
-        <w:rPr>
-          <w:b/>
-          <w:bCs/>
-          <w:sz w:val="32"/>
-          <w:szCs w:val="32"/>
-        </w:rPr>
-      </w:pPr>
-      <w:r>
-        <w:rPr>
-          <w:b/>
-          <w:bCs/>
-          <w:noProof/>
-          <w:sz w:val="32"/>
-          <w:szCs w:val="32"/>
-        </w:rPr>
-        <w:lastRenderedPageBreak/>
+      <w:r>
+        <w:rPr>
+          <w:b/>
+          <w:bCs/>
+          <w:sz w:val="32"/>
+          <w:szCs w:val="32"/>
+        </w:rPr>
+        <w:t>If admin clicks on delete link,the record is deleted and deleted successfully screen would appear</w:t>
+      </w:r>
+    </w:p>
+    <w:p>
+      <w:pPr>
+        <w:rPr>
+          <w:b/>
+          <w:bCs/>
+          <w:sz w:val="32"/>
+          <w:szCs w:val="32"/>
+        </w:rPr>
+      </w:pPr>
+      <w:r>
+        <w:rPr>
+          <w:b/>
+          <w:bCs/>
+          <w:sz w:val="32"/>
+          <w:szCs w:val="32"/>
+        </w:rPr>
         <w:drawing>
-          <wp:inline distT="0" distB="0" distL="0" distR="0" wp14:anchorId="259B8632" wp14:editId="43A69FFF">
+          <wp:inline distT="0" distB="0" distL="0" distR="0" wp14:anchorId="4ADD5C0A" wp14:editId="65842A51">
             <wp:extent cx="5731510" cy="3222625"/>
             <wp:effectExtent l="0" t="0" r="2540" b="0"/>
-            <wp:docPr id="1174724454" name="Picture 1"/>
+            <wp:docPr id="1605572010" name="Picture 1"/>
             <wp:cNvGraphicFramePr>
               <a:graphicFrameLocks xmlns:a="http://schemas.openxmlformats.org/drawingml/2006/main" noChangeAspect="1"/>
             </wp:cNvGraphicFramePr>
@@ -1005,7 +983,7 @@
               <a:graphicData uri="http://schemas.openxmlformats.org/drawingml/2006/picture">
                 <pic:pic xmlns:pic="http://schemas.openxmlformats.org/drawingml/2006/picture">
                   <pic:nvPicPr>
-                    <pic:cNvPr id="1174724454" name=""/>
+                    <pic:cNvPr id="1605572010" name=""/>
                     <pic:cNvPicPr/>
                   </pic:nvPicPr>
                   <pic:blipFill>
@@ -1039,24 +1017,15 @@
           <w:szCs w:val="32"/>
         </w:rPr>
       </w:pPr>
-    </w:p>
-    <w:p>
-      <w:pPr>
-        <w:rPr>
-          <w:b/>
-          <w:bCs/>
-          <w:sz w:val="32"/>
-          <w:szCs w:val="32"/>
-        </w:rPr>
-      </w:pPr>
-      <w:r>
-        <w:rPr>
-          <w:b/>
-          <w:bCs/>
-          <w:sz w:val="32"/>
-          <w:szCs w:val="32"/>
-        </w:rPr>
-        <w:t>Batch added successfully screen will come with the list of registred batches</w:t>
+      <w:r>
+        <w:rPr>
+          <w:b/>
+          <w:bCs/>
+          <w:sz w:val="32"/>
+          <w:szCs w:val="32"/>
+        </w:rPr>
+        <w:lastRenderedPageBreak/>
+        <w:t>To create a new batch by admin,he should click on “add batch “ button and he would see the screen below</w:t>
       </w:r>
     </w:p>
     <w:p>
@@ -1087,10 +1056,10 @@
           <w:szCs w:val="32"/>
         </w:rPr>
         <w:drawing>
-          <wp:inline distT="0" distB="0" distL="0" distR="0" wp14:anchorId="2A92F79F" wp14:editId="68F9A518">
+          <wp:inline distT="0" distB="0" distL="0" distR="0" wp14:anchorId="259B8632" wp14:editId="43A69FFF">
             <wp:extent cx="5731510" cy="3222625"/>
             <wp:effectExtent l="0" t="0" r="2540" b="0"/>
-            <wp:docPr id="11351049" name="Picture 1"/>
+            <wp:docPr id="1174724454" name="Picture 1"/>
             <wp:cNvGraphicFramePr>
               <a:graphicFrameLocks xmlns:a="http://schemas.openxmlformats.org/drawingml/2006/main" noChangeAspect="1"/>
             </wp:cNvGraphicFramePr>
@@ -1098,7 +1067,7 @@
               <a:graphicData uri="http://schemas.openxmlformats.org/drawingml/2006/picture">
                 <pic:pic xmlns:pic="http://schemas.openxmlformats.org/drawingml/2006/picture">
                   <pic:nvPicPr>
-                    <pic:cNvPr id="11351049" name=""/>
+                    <pic:cNvPr id="1174724454" name=""/>
                     <pic:cNvPicPr/>
                   </pic:nvPicPr>
                   <pic:blipFill>
@@ -1149,42 +1118,42 @@
           <w:sz w:val="32"/>
           <w:szCs w:val="32"/>
         </w:rPr>
+        <w:t>Batch added successfully screen will come with the list of registred batches</w:t>
+      </w:r>
+    </w:p>
+    <w:p>
+      <w:pPr>
+        <w:rPr>
+          <w:b/>
+          <w:bCs/>
+          <w:sz w:val="32"/>
+          <w:szCs w:val="32"/>
+        </w:rPr>
+      </w:pPr>
+    </w:p>
+    <w:p>
+      <w:pPr>
+        <w:rPr>
+          <w:b/>
+          <w:bCs/>
+          <w:sz w:val="32"/>
+          <w:szCs w:val="32"/>
+        </w:rPr>
+      </w:pPr>
+      <w:r>
+        <w:rPr>
+          <w:b/>
+          <w:bCs/>
+          <w:noProof/>
+          <w:sz w:val="32"/>
+          <w:szCs w:val="32"/>
+        </w:rPr>
         <w:lastRenderedPageBreak/>
-        <w:t>The batches can be edited and deleted too by clicking the edit and delete link.</w:t>
-      </w:r>
-    </w:p>
-    <w:p>
-      <w:pPr>
-        <w:rPr>
-          <w:b/>
-          <w:bCs/>
-          <w:sz w:val="32"/>
-          <w:szCs w:val="32"/>
-        </w:rPr>
-      </w:pPr>
-    </w:p>
-    <w:p>
-      <w:pPr>
-        <w:rPr>
-          <w:b/>
-          <w:bCs/>
-          <w:sz w:val="32"/>
-          <w:szCs w:val="32"/>
-        </w:rPr>
-      </w:pPr>
-      <w:r>
-        <w:rPr>
-          <w:b/>
-          <w:bCs/>
-          <w:noProof/>
-          <w:sz w:val="32"/>
-          <w:szCs w:val="32"/>
-        </w:rPr>
         <w:drawing>
-          <wp:inline distT="0" distB="0" distL="0" distR="0" wp14:anchorId="731CF12B" wp14:editId="6C40B859">
+          <wp:inline distT="0" distB="0" distL="0" distR="0" wp14:anchorId="2A92F79F" wp14:editId="68F9A518">
             <wp:extent cx="5731510" cy="3222625"/>
             <wp:effectExtent l="0" t="0" r="2540" b="0"/>
-            <wp:docPr id="361545020" name="Picture 1"/>
+            <wp:docPr id="11351049" name="Picture 1"/>
             <wp:cNvGraphicFramePr>
               <a:graphicFrameLocks xmlns:a="http://schemas.openxmlformats.org/drawingml/2006/main" noChangeAspect="1"/>
             </wp:cNvGraphicFramePr>
@@ -1192,7 +1161,7 @@
               <a:graphicData uri="http://schemas.openxmlformats.org/drawingml/2006/picture">
                 <pic:pic xmlns:pic="http://schemas.openxmlformats.org/drawingml/2006/picture">
                   <pic:nvPicPr>
-                    <pic:cNvPr id="361545020" name=""/>
+                    <pic:cNvPr id="11351049" name=""/>
                     <pic:cNvPicPr/>
                   </pic:nvPicPr>
                   <pic:blipFill>
@@ -1226,15 +1195,35 @@
           <w:szCs w:val="32"/>
         </w:rPr>
       </w:pPr>
-      <w:r>
-        <w:rPr>
-          <w:b/>
-          <w:bCs/>
-          <w:sz w:val="32"/>
-          <w:szCs w:val="32"/>
-        </w:rPr>
-        <w:t>Respective success screen will come</w:t>
-      </w:r>
+    </w:p>
+    <w:p>
+      <w:pPr>
+        <w:rPr>
+          <w:b/>
+          <w:bCs/>
+          <w:sz w:val="32"/>
+          <w:szCs w:val="32"/>
+        </w:rPr>
+      </w:pPr>
+      <w:r>
+        <w:rPr>
+          <w:b/>
+          <w:bCs/>
+          <w:sz w:val="32"/>
+          <w:szCs w:val="32"/>
+        </w:rPr>
+        <w:t>The batches can be edited and deleted too by clicking the edit and delete link.</w:t>
+      </w:r>
+    </w:p>
+    <w:p>
+      <w:pPr>
+        <w:rPr>
+          <w:b/>
+          <w:bCs/>
+          <w:sz w:val="32"/>
+          <w:szCs w:val="32"/>
+        </w:rPr>
+      </w:pPr>
     </w:p>
     <w:p>
       <w:pPr>
@@ -1254,10 +1243,10 @@
           <w:szCs w:val="32"/>
         </w:rPr>
         <w:drawing>
-          <wp:inline distT="0" distB="0" distL="0" distR="0" wp14:anchorId="7A01065A" wp14:editId="21815B38">
+          <wp:inline distT="0" distB="0" distL="0" distR="0" wp14:anchorId="731CF12B" wp14:editId="6C40B859">
             <wp:extent cx="5731510" cy="3222625"/>
             <wp:effectExtent l="0" t="0" r="2540" b="0"/>
-            <wp:docPr id="1571090395" name="Picture 1"/>
+            <wp:docPr id="361545020" name="Picture 1"/>
             <wp:cNvGraphicFramePr>
               <a:graphicFrameLocks xmlns:a="http://schemas.openxmlformats.org/drawingml/2006/main" noChangeAspect="1"/>
             </wp:cNvGraphicFramePr>
@@ -1265,7 +1254,7 @@
               <a:graphicData uri="http://schemas.openxmlformats.org/drawingml/2006/picture">
                 <pic:pic xmlns:pic="http://schemas.openxmlformats.org/drawingml/2006/picture">
                   <pic:nvPicPr>
-                    <pic:cNvPr id="1571090395" name=""/>
+                    <pic:cNvPr id="361545020" name=""/>
                     <pic:cNvPicPr/>
                   </pic:nvPicPr>
                   <pic:blipFill>
@@ -1299,59 +1288,39 @@
           <w:szCs w:val="32"/>
         </w:rPr>
       </w:pPr>
-    </w:p>
-    <w:p>
-      <w:pPr>
-        <w:rPr>
-          <w:b/>
-          <w:bCs/>
-          <w:sz w:val="32"/>
-          <w:szCs w:val="32"/>
-        </w:rPr>
-      </w:pPr>
-    </w:p>
-    <w:p>
-      <w:pPr>
-        <w:rPr>
-          <w:b/>
-          <w:bCs/>
-          <w:sz w:val="32"/>
-          <w:szCs w:val="32"/>
-        </w:rPr>
-      </w:pPr>
-      <w:r>
-        <w:rPr>
-          <w:b/>
-          <w:bCs/>
+      <w:r>
+        <w:rPr>
+          <w:b/>
+          <w:bCs/>
+          <w:sz w:val="32"/>
+          <w:szCs w:val="32"/>
+        </w:rPr>
+        <w:t>Respective success screen will come</w:t>
+      </w:r>
+    </w:p>
+    <w:p>
+      <w:pPr>
+        <w:rPr>
+          <w:b/>
+          <w:bCs/>
+          <w:sz w:val="32"/>
+          <w:szCs w:val="32"/>
+        </w:rPr>
+      </w:pPr>
+      <w:r>
+        <w:rPr>
+          <w:b/>
+          <w:bCs/>
+          <w:noProof/>
           <w:sz w:val="32"/>
           <w:szCs w:val="32"/>
         </w:rPr>
         <w:lastRenderedPageBreak/>
-        <w:t>By clicking on show participants option,following screen would come</w:t>
-      </w:r>
-    </w:p>
-    <w:p>
-      <w:pPr>
-        <w:rPr>
-          <w:b/>
-          <w:bCs/>
-          <w:sz w:val="32"/>
-          <w:szCs w:val="32"/>
-        </w:rPr>
-      </w:pPr>
-      <w:r>
-        <w:rPr>
-          <w:b/>
-          <w:bCs/>
-          <w:noProof/>
-          <w:sz w:val="32"/>
-          <w:szCs w:val="32"/>
-        </w:rPr>
         <w:drawing>
-          <wp:inline distT="0" distB="0" distL="0" distR="0" wp14:anchorId="59312BF7" wp14:editId="35DFD068">
+          <wp:inline distT="0" distB="0" distL="0" distR="0" wp14:anchorId="7A01065A" wp14:editId="21815B38">
             <wp:extent cx="5731510" cy="3222625"/>
             <wp:effectExtent l="0" t="0" r="2540" b="0"/>
-            <wp:docPr id="1398111765" name="Picture 1"/>
+            <wp:docPr id="1571090395" name="Picture 1"/>
             <wp:cNvGraphicFramePr>
               <a:graphicFrameLocks xmlns:a="http://schemas.openxmlformats.org/drawingml/2006/main" noChangeAspect="1"/>
             </wp:cNvGraphicFramePr>
@@ -1359,7 +1328,7 @@
               <a:graphicData uri="http://schemas.openxmlformats.org/drawingml/2006/picture">
                 <pic:pic xmlns:pic="http://schemas.openxmlformats.org/drawingml/2006/picture">
                   <pic:nvPicPr>
-                    <pic:cNvPr id="1398111765" name=""/>
+                    <pic:cNvPr id="1571090395" name=""/>
                     <pic:cNvPicPr/>
                   </pic:nvPicPr>
                   <pic:blipFill>
@@ -1403,14 +1372,24 @@
           <w:szCs w:val="32"/>
         </w:rPr>
       </w:pPr>
-      <w:r>
-        <w:rPr>
-          <w:b/>
-          <w:bCs/>
-          <w:sz w:val="32"/>
-          <w:szCs w:val="32"/>
-        </w:rPr>
-        <w:t>By clicking on add participant screen the following screen will appear.Prticipant will be added by filling up the form and cling add participant button.</w:t>
+    </w:p>
+    <w:p>
+      <w:pPr>
+        <w:rPr>
+          <w:b/>
+          <w:bCs/>
+          <w:sz w:val="32"/>
+          <w:szCs w:val="32"/>
+        </w:rPr>
+      </w:pPr>
+      <w:r>
+        <w:rPr>
+          <w:b/>
+          <w:bCs/>
+          <w:sz w:val="32"/>
+          <w:szCs w:val="32"/>
+        </w:rPr>
+        <w:t>By clicking on show participants option,following screen would come</w:t>
       </w:r>
     </w:p>
     <w:p>
@@ -1431,10 +1410,10 @@
           <w:szCs w:val="32"/>
         </w:rPr>
         <w:drawing>
-          <wp:inline distT="0" distB="0" distL="0" distR="0" wp14:anchorId="10688D3A" wp14:editId="1472B769">
+          <wp:inline distT="0" distB="0" distL="0" distR="0" wp14:anchorId="59312BF7" wp14:editId="35DFD068">
             <wp:extent cx="5731510" cy="3222625"/>
             <wp:effectExtent l="0" t="0" r="2540" b="0"/>
-            <wp:docPr id="891316086" name="Picture 1"/>
+            <wp:docPr id="1398111765" name="Picture 1"/>
             <wp:cNvGraphicFramePr>
               <a:graphicFrameLocks xmlns:a="http://schemas.openxmlformats.org/drawingml/2006/main" noChangeAspect="1"/>
             </wp:cNvGraphicFramePr>
@@ -1442,7 +1421,7 @@
               <a:graphicData uri="http://schemas.openxmlformats.org/drawingml/2006/picture">
                 <pic:pic xmlns:pic="http://schemas.openxmlformats.org/drawingml/2006/picture">
                   <pic:nvPicPr>
-                    <pic:cNvPr id="891316086" name=""/>
+                    <pic:cNvPr id="1398111765" name=""/>
                     <pic:cNvPicPr/>
                   </pic:nvPicPr>
                   <pic:blipFill>
@@ -1486,24 +1465,15 @@
           <w:szCs w:val="32"/>
         </w:rPr>
       </w:pPr>
-    </w:p>
-    <w:p>
-      <w:pPr>
-        <w:rPr>
-          <w:b/>
-          <w:bCs/>
-          <w:sz w:val="32"/>
-          <w:szCs w:val="32"/>
-        </w:rPr>
-      </w:pPr>
-      <w:r>
-        <w:rPr>
-          <w:b/>
-          <w:bCs/>
-          <w:sz w:val="32"/>
-          <w:szCs w:val="32"/>
-        </w:rPr>
-        <w:t>Add success screen will come with the list of registered participants.</w:t>
+      <w:r>
+        <w:rPr>
+          <w:b/>
+          <w:bCs/>
+          <w:sz w:val="32"/>
+          <w:szCs w:val="32"/>
+        </w:rPr>
+        <w:lastRenderedPageBreak/>
+        <w:t>By clicking on add participant screen the following screen will appear.Prticipant will be added by filling up the form and cling add participant button.</w:t>
       </w:r>
     </w:p>
     <w:p>
@@ -1524,10 +1494,10 @@
           <w:szCs w:val="32"/>
         </w:rPr>
         <w:drawing>
-          <wp:inline distT="0" distB="0" distL="0" distR="0" wp14:anchorId="7689279E" wp14:editId="5F18E2E7">
+          <wp:inline distT="0" distB="0" distL="0" distR="0" wp14:anchorId="10688D3A" wp14:editId="1472B769">
             <wp:extent cx="5731510" cy="3222625"/>
             <wp:effectExtent l="0" t="0" r="2540" b="0"/>
-            <wp:docPr id="1757136534" name="Picture 1"/>
+            <wp:docPr id="891316086" name="Picture 1"/>
             <wp:cNvGraphicFramePr>
               <a:graphicFrameLocks xmlns:a="http://schemas.openxmlformats.org/drawingml/2006/main" noChangeAspect="1"/>
             </wp:cNvGraphicFramePr>
@@ -1535,7 +1505,7 @@
               <a:graphicData uri="http://schemas.openxmlformats.org/drawingml/2006/picture">
                 <pic:pic xmlns:pic="http://schemas.openxmlformats.org/drawingml/2006/picture">
                   <pic:nvPicPr>
-                    <pic:cNvPr id="1757136534" name=""/>
+                    <pic:cNvPr id="891316086" name=""/>
                     <pic:cNvPicPr/>
                   </pic:nvPicPr>
                   <pic:blipFill>
@@ -1579,54 +1549,25 @@
           <w:szCs w:val="32"/>
         </w:rPr>
       </w:pPr>
-      <w:r>
-        <w:rPr>
-          <w:b/>
-          <w:bCs/>
-          <w:sz w:val="32"/>
-          <w:szCs w:val="32"/>
-        </w:rPr>
-        <w:t>Admin can edit or delete participant information by clicking on edit or delete link.</w:t>
-      </w:r>
-    </w:p>
-    <w:p>
-      <w:pPr>
-        <w:rPr>
-          <w:b/>
-          <w:bCs/>
-          <w:sz w:val="32"/>
-          <w:szCs w:val="32"/>
-        </w:rPr>
-      </w:pPr>
-      <w:r>
-        <w:rPr>
-          <w:b/>
-          <w:bCs/>
-          <w:sz w:val="32"/>
-          <w:szCs w:val="32"/>
-        </w:rPr>
-        <w:t>By clicking on edit, prefilled form will appear and admin can change the participant information and edit it in DB.</w:t>
-      </w:r>
-    </w:p>
-    <w:p>
-      <w:pPr>
-        <w:rPr>
-          <w:b/>
-          <w:bCs/>
-          <w:sz w:val="32"/>
-          <w:szCs w:val="32"/>
-        </w:rPr>
-      </w:pPr>
-    </w:p>
-    <w:p>
-      <w:pPr>
-        <w:rPr>
-          <w:b/>
-          <w:bCs/>
-          <w:sz w:val="32"/>
-          <w:szCs w:val="32"/>
-        </w:rPr>
-      </w:pPr>
+    </w:p>
+    <w:p>
+      <w:pPr>
+        <w:rPr>
+          <w:b/>
+          <w:bCs/>
+          <w:sz w:val="32"/>
+          <w:szCs w:val="32"/>
+        </w:rPr>
+      </w:pPr>
+      <w:r>
+        <w:rPr>
+          <w:b/>
+          <w:bCs/>
+          <w:sz w:val="32"/>
+          <w:szCs w:val="32"/>
+        </w:rPr>
+        <w:t>Add success screen will come with the list of registered participants.</w:t>
+      </w:r>
     </w:p>
     <w:p>
       <w:pPr>
@@ -1645,12 +1586,11 @@
           <w:sz w:val="32"/>
           <w:szCs w:val="32"/>
         </w:rPr>
-        <w:lastRenderedPageBreak/>
         <w:drawing>
-          <wp:inline distT="0" distB="0" distL="0" distR="0" wp14:anchorId="54AF8E6C" wp14:editId="42C6CC22">
+          <wp:inline distT="0" distB="0" distL="0" distR="0" wp14:anchorId="7689279E" wp14:editId="5F18E2E7">
             <wp:extent cx="5731510" cy="3222625"/>
             <wp:effectExtent l="0" t="0" r="2540" b="0"/>
-            <wp:docPr id="1563287527" name="Picture 1"/>
+            <wp:docPr id="1757136534" name="Picture 1"/>
             <wp:cNvGraphicFramePr>
               <a:graphicFrameLocks xmlns:a="http://schemas.openxmlformats.org/drawingml/2006/main" noChangeAspect="1"/>
             </wp:cNvGraphicFramePr>
@@ -1658,7 +1598,7 @@
               <a:graphicData uri="http://schemas.openxmlformats.org/drawingml/2006/picture">
                 <pic:pic xmlns:pic="http://schemas.openxmlformats.org/drawingml/2006/picture">
                   <pic:nvPicPr>
-                    <pic:cNvPr id="1563287527" name=""/>
+                    <pic:cNvPr id="1757136534" name=""/>
                     <pic:cNvPicPr/>
                   </pic:nvPicPr>
                   <pic:blipFill>
@@ -1702,25 +1642,54 @@
           <w:szCs w:val="32"/>
         </w:rPr>
       </w:pPr>
-    </w:p>
-    <w:p>
-      <w:pPr>
-        <w:rPr>
-          <w:b/>
-          <w:bCs/>
-          <w:sz w:val="32"/>
-          <w:szCs w:val="32"/>
-        </w:rPr>
-      </w:pPr>
-      <w:r>
-        <w:rPr>
-          <w:b/>
-          <w:bCs/>
-          <w:sz w:val="32"/>
-          <w:szCs w:val="32"/>
-        </w:rPr>
-        <w:t>After making the changes and clicking on edit participant button the list of participant along with the changes made would appear.</w:t>
-      </w:r>
+      <w:r>
+        <w:rPr>
+          <w:b/>
+          <w:bCs/>
+          <w:sz w:val="32"/>
+          <w:szCs w:val="32"/>
+        </w:rPr>
+        <w:t>Admin can edit or delete participant information by clicking on edit or delete link.</w:t>
+      </w:r>
+    </w:p>
+    <w:p>
+      <w:pPr>
+        <w:rPr>
+          <w:b/>
+          <w:bCs/>
+          <w:sz w:val="32"/>
+          <w:szCs w:val="32"/>
+        </w:rPr>
+      </w:pPr>
+      <w:r>
+        <w:rPr>
+          <w:b/>
+          <w:bCs/>
+          <w:sz w:val="32"/>
+          <w:szCs w:val="32"/>
+        </w:rPr>
+        <w:t>By clicking on edit, prefilled form will appear and admin can change the participant information and edit it in DB.</w:t>
+      </w:r>
+    </w:p>
+    <w:p>
+      <w:pPr>
+        <w:rPr>
+          <w:b/>
+          <w:bCs/>
+          <w:sz w:val="32"/>
+          <w:szCs w:val="32"/>
+        </w:rPr>
+      </w:pPr>
+    </w:p>
+    <w:p>
+      <w:pPr>
+        <w:rPr>
+          <w:b/>
+          <w:bCs/>
+          <w:sz w:val="32"/>
+          <w:szCs w:val="32"/>
+        </w:rPr>
+      </w:pPr>
     </w:p>
     <w:p>
       <w:pPr>
@@ -1740,10 +1709,10 @@
           <w:szCs w:val="32"/>
         </w:rPr>
         <w:drawing>
-          <wp:inline distT="0" distB="0" distL="0" distR="0" wp14:anchorId="6A6362A7" wp14:editId="0018CA81">
+          <wp:inline distT="0" distB="0" distL="0" distR="0" wp14:anchorId="54AF8E6C" wp14:editId="42C6CC22">
             <wp:extent cx="5731510" cy="3222625"/>
             <wp:effectExtent l="0" t="0" r="2540" b="0"/>
-            <wp:docPr id="301362109" name="Picture 1"/>
+            <wp:docPr id="1563287527" name="Picture 1"/>
             <wp:cNvGraphicFramePr>
               <a:graphicFrameLocks xmlns:a="http://schemas.openxmlformats.org/drawingml/2006/main" noChangeAspect="1"/>
             </wp:cNvGraphicFramePr>
@@ -1751,7 +1720,7 @@
               <a:graphicData uri="http://schemas.openxmlformats.org/drawingml/2006/picture">
                 <pic:pic xmlns:pic="http://schemas.openxmlformats.org/drawingml/2006/picture">
                   <pic:nvPicPr>
-                    <pic:cNvPr id="301362109" name=""/>
+                    <pic:cNvPr id="1563287527" name=""/>
                     <pic:cNvPicPr/>
                   </pic:nvPicPr>
                   <pic:blipFill>
@@ -1795,49 +1764,49 @@
           <w:szCs w:val="32"/>
         </w:rPr>
       </w:pPr>
-      <w:r>
-        <w:rPr>
-          <w:b/>
-          <w:bCs/>
+    </w:p>
+    <w:p>
+      <w:pPr>
+        <w:rPr>
+          <w:b/>
+          <w:bCs/>
+          <w:sz w:val="32"/>
+          <w:szCs w:val="32"/>
+        </w:rPr>
+      </w:pPr>
+      <w:r>
+        <w:rPr>
+          <w:b/>
+          <w:bCs/>
+          <w:sz w:val="32"/>
+          <w:szCs w:val="32"/>
+        </w:rPr>
+        <w:t>After making the changes and clicking on edit participant button the list of participant along with the changes made would appear.</w:t>
+      </w:r>
+    </w:p>
+    <w:p>
+      <w:pPr>
+        <w:rPr>
+          <w:b/>
+          <w:bCs/>
+          <w:sz w:val="32"/>
+          <w:szCs w:val="32"/>
+        </w:rPr>
+      </w:pPr>
+      <w:r>
+        <w:rPr>
+          <w:b/>
+          <w:bCs/>
+          <w:noProof/>
           <w:sz w:val="32"/>
           <w:szCs w:val="32"/>
         </w:rPr>
         <w:lastRenderedPageBreak/>
-        <w:t>By clicking on delete link the record will be deleted from the database and success screen will appear.</w:t>
-      </w:r>
-    </w:p>
-    <w:p>
-      <w:pPr>
-        <w:rPr>
-          <w:b/>
-          <w:bCs/>
-          <w:sz w:val="32"/>
-          <w:szCs w:val="32"/>
-        </w:rPr>
-      </w:pPr>
-    </w:p>
-    <w:p>
-      <w:pPr>
-        <w:rPr>
-          <w:b/>
-          <w:bCs/>
-          <w:sz w:val="32"/>
-          <w:szCs w:val="32"/>
-        </w:rPr>
-      </w:pPr>
-      <w:r>
-        <w:rPr>
-          <w:b/>
-          <w:bCs/>
-          <w:noProof/>
-          <w:sz w:val="32"/>
-          <w:szCs w:val="32"/>
-        </w:rPr>
         <w:drawing>
-          <wp:inline distT="0" distB="0" distL="0" distR="0" wp14:anchorId="42F5E99A" wp14:editId="52081622">
+          <wp:inline distT="0" distB="0" distL="0" distR="0" wp14:anchorId="6A6362A7" wp14:editId="0018CA81">
             <wp:extent cx="5731510" cy="3222625"/>
             <wp:effectExtent l="0" t="0" r="2540" b="0"/>
-            <wp:docPr id="828321252" name="Picture 1"/>
+            <wp:docPr id="301362109" name="Picture 1"/>
             <wp:cNvGraphicFramePr>
               <a:graphicFrameLocks xmlns:a="http://schemas.openxmlformats.org/drawingml/2006/main" noChangeAspect="1"/>
             </wp:cNvGraphicFramePr>
@@ -1845,7 +1814,7 @@
               <a:graphicData uri="http://schemas.openxmlformats.org/drawingml/2006/picture">
                 <pic:pic xmlns:pic="http://schemas.openxmlformats.org/drawingml/2006/picture">
                   <pic:nvPicPr>
-                    <pic:cNvPr id="828321252" name=""/>
+                    <pic:cNvPr id="301362109" name=""/>
                     <pic:cNvPicPr/>
                   </pic:nvPicPr>
                   <pic:blipFill>
@@ -1889,44 +1858,25 @@
           <w:szCs w:val="32"/>
         </w:rPr>
       </w:pPr>
-    </w:p>
-    <w:p>
-      <w:pPr>
-        <w:rPr>
-          <w:b/>
-          <w:bCs/>
-          <w:sz w:val="32"/>
-          <w:szCs w:val="32"/>
-        </w:rPr>
-      </w:pPr>
-      <w:r>
-        <w:rPr>
-          <w:b/>
-          <w:bCs/>
-          <w:sz w:val="32"/>
-          <w:szCs w:val="32"/>
-        </w:rPr>
-        <w:t>If the user is participant then he/she would click on login participant link</w:t>
-      </w:r>
-    </w:p>
-    <w:p>
-      <w:pPr>
-        <w:rPr>
-          <w:b/>
-          <w:bCs/>
-          <w:sz w:val="32"/>
-          <w:szCs w:val="32"/>
-        </w:rPr>
-      </w:pPr>
-      <w:r>
-        <w:rPr>
-          <w:b/>
-          <w:bCs/>
-          <w:sz w:val="32"/>
-          <w:szCs w:val="32"/>
-        </w:rPr>
-        <w:t>The following login form will appear</w:t>
-      </w:r>
+      <w:r>
+        <w:rPr>
+          <w:b/>
+          <w:bCs/>
+          <w:sz w:val="32"/>
+          <w:szCs w:val="32"/>
+        </w:rPr>
+        <w:t>By clicking on delete link the record will be deleted from the database and success screen will appear.</w:t>
+      </w:r>
+    </w:p>
+    <w:p>
+      <w:pPr>
+        <w:rPr>
+          <w:b/>
+          <w:bCs/>
+          <w:sz w:val="32"/>
+          <w:szCs w:val="32"/>
+        </w:rPr>
+      </w:pPr>
     </w:p>
     <w:p>
       <w:pPr>
@@ -1945,12 +1895,11 @@
           <w:sz w:val="32"/>
           <w:szCs w:val="32"/>
         </w:rPr>
-        <w:lastRenderedPageBreak/>
         <w:drawing>
-          <wp:inline distT="0" distB="0" distL="0" distR="0" wp14:anchorId="05EEF4A8" wp14:editId="73E778C6">
+          <wp:inline distT="0" distB="0" distL="0" distR="0" wp14:anchorId="42F5E99A" wp14:editId="52081622">
             <wp:extent cx="5731510" cy="3222625"/>
             <wp:effectExtent l="0" t="0" r="2540" b="0"/>
-            <wp:docPr id="994002019" name="Picture 1"/>
+            <wp:docPr id="828321252" name="Picture 1"/>
             <wp:cNvGraphicFramePr>
               <a:graphicFrameLocks xmlns:a="http://schemas.openxmlformats.org/drawingml/2006/main" noChangeAspect="1"/>
             </wp:cNvGraphicFramePr>
@@ -1958,7 +1907,7 @@
               <a:graphicData uri="http://schemas.openxmlformats.org/drawingml/2006/picture">
                 <pic:pic xmlns:pic="http://schemas.openxmlformats.org/drawingml/2006/picture">
                   <pic:nvPicPr>
-                    <pic:cNvPr id="994002019" name=""/>
+                    <pic:cNvPr id="828321252" name=""/>
                     <pic:cNvPicPr/>
                   </pic:nvPicPr>
                   <pic:blipFill>
@@ -2002,14 +1951,44 @@
           <w:szCs w:val="32"/>
         </w:rPr>
       </w:pPr>
-      <w:r>
-        <w:rPr>
-          <w:b/>
-          <w:bCs/>
-          <w:sz w:val="32"/>
-          <w:szCs w:val="32"/>
-        </w:rPr>
-        <w:t>If the participant is not registered by admin ,he will be notified to register</w:t>
+    </w:p>
+    <w:p>
+      <w:pPr>
+        <w:rPr>
+          <w:b/>
+          <w:bCs/>
+          <w:sz w:val="32"/>
+          <w:szCs w:val="32"/>
+        </w:rPr>
+      </w:pPr>
+      <w:r>
+        <w:rPr>
+          <w:b/>
+          <w:bCs/>
+          <w:sz w:val="32"/>
+          <w:szCs w:val="32"/>
+        </w:rPr>
+        <w:lastRenderedPageBreak/>
+        <w:t>If the user is participant then he/she would click on login participant link</w:t>
+      </w:r>
+    </w:p>
+    <w:p>
+      <w:pPr>
+        <w:rPr>
+          <w:b/>
+          <w:bCs/>
+          <w:sz w:val="32"/>
+          <w:szCs w:val="32"/>
+        </w:rPr>
+      </w:pPr>
+      <w:r>
+        <w:rPr>
+          <w:b/>
+          <w:bCs/>
+          <w:sz w:val="32"/>
+          <w:szCs w:val="32"/>
+        </w:rPr>
+        <w:t>The following login form will appear</w:t>
       </w:r>
     </w:p>
     <w:p>
@@ -2030,10 +2009,10 @@
           <w:szCs w:val="32"/>
         </w:rPr>
         <w:drawing>
-          <wp:inline distT="0" distB="0" distL="0" distR="0" wp14:anchorId="5E13DB26" wp14:editId="5E15C05C">
+          <wp:inline distT="0" distB="0" distL="0" distR="0" wp14:anchorId="05EEF4A8" wp14:editId="73E778C6">
             <wp:extent cx="5731510" cy="3222625"/>
             <wp:effectExtent l="0" t="0" r="2540" b="0"/>
-            <wp:docPr id="1503088501" name="Picture 1"/>
+            <wp:docPr id="994002019" name="Picture 1"/>
             <wp:cNvGraphicFramePr>
               <a:graphicFrameLocks xmlns:a="http://schemas.openxmlformats.org/drawingml/2006/main" noChangeAspect="1"/>
             </wp:cNvGraphicFramePr>
@@ -2041,7 +2020,7 @@
               <a:graphicData uri="http://schemas.openxmlformats.org/drawingml/2006/picture">
                 <pic:pic xmlns:pic="http://schemas.openxmlformats.org/drawingml/2006/picture">
                   <pic:nvPicPr>
-                    <pic:cNvPr id="1503088501" name=""/>
+                    <pic:cNvPr id="994002019" name=""/>
                     <pic:cNvPicPr/>
                   </pic:nvPicPr>
                   <pic:blipFill>
@@ -2092,7 +2071,7 @@
           <w:sz w:val="32"/>
           <w:szCs w:val="32"/>
         </w:rPr>
-        <w:t>If Participant is registered then he will see the screen below with the batch information and option to register himself for a particular batch.</w:t>
+        <w:t>If the participant is not registered by admin ,he will be notified to register</w:t>
       </w:r>
     </w:p>
     <w:p>
@@ -2112,12 +2091,11 @@
           <w:sz w:val="32"/>
           <w:szCs w:val="32"/>
         </w:rPr>
-        <w:lastRenderedPageBreak/>
         <w:drawing>
-          <wp:inline distT="0" distB="0" distL="0" distR="0" wp14:anchorId="5BB44B04" wp14:editId="2E9A8E4B">
+          <wp:inline distT="0" distB="0" distL="0" distR="0" wp14:anchorId="5E13DB26" wp14:editId="5E15C05C">
             <wp:extent cx="5731510" cy="3222625"/>
             <wp:effectExtent l="0" t="0" r="2540" b="0"/>
-            <wp:docPr id="1959010955" name="Picture 1"/>
+            <wp:docPr id="1503088501" name="Picture 1"/>
             <wp:cNvGraphicFramePr>
               <a:graphicFrameLocks xmlns:a="http://schemas.openxmlformats.org/drawingml/2006/main" noChangeAspect="1"/>
             </wp:cNvGraphicFramePr>
@@ -2125,7 +2103,7 @@
               <a:graphicData uri="http://schemas.openxmlformats.org/drawingml/2006/picture">
                 <pic:pic xmlns:pic="http://schemas.openxmlformats.org/drawingml/2006/picture">
                   <pic:nvPicPr>
-                    <pic:cNvPr id="1959010955" name=""/>
+                    <pic:cNvPr id="1503088501" name=""/>
                     <pic:cNvPicPr/>
                   </pic:nvPicPr>
                   <pic:blipFill>
@@ -2159,14 +2137,24 @@
           <w:szCs w:val="32"/>
         </w:rPr>
       </w:pPr>
-      <w:r>
-        <w:rPr>
-          <w:b/>
-          <w:bCs/>
-          <w:sz w:val="32"/>
-          <w:szCs w:val="32"/>
-        </w:rPr>
-        <w:t>Once the user is registered for the batch he will see the registered successfully screen.</w:t>
+    </w:p>
+    <w:p>
+      <w:pPr>
+        <w:rPr>
+          <w:b/>
+          <w:bCs/>
+          <w:sz w:val="32"/>
+          <w:szCs w:val="32"/>
+        </w:rPr>
+      </w:pPr>
+      <w:r>
+        <w:rPr>
+          <w:b/>
+          <w:bCs/>
+          <w:sz w:val="32"/>
+          <w:szCs w:val="32"/>
+        </w:rPr>
+        <w:t>If Participant is registered then he will see the screen below with the batch information and option to register himself for a particular batch.</w:t>
       </w:r>
     </w:p>
     <w:p>
@@ -2187,10 +2175,10 @@
           <w:szCs w:val="32"/>
         </w:rPr>
         <w:drawing>
-          <wp:inline distT="0" distB="0" distL="0" distR="0" wp14:anchorId="1AD551A8" wp14:editId="5725B539">
+          <wp:inline distT="0" distB="0" distL="0" distR="0" wp14:anchorId="5BB44B04" wp14:editId="2E9A8E4B">
             <wp:extent cx="5731510" cy="3222625"/>
             <wp:effectExtent l="0" t="0" r="2540" b="0"/>
-            <wp:docPr id="1293480242" name="Picture 1"/>
+            <wp:docPr id="1959010955" name="Picture 1"/>
             <wp:cNvGraphicFramePr>
               <a:graphicFrameLocks xmlns:a="http://schemas.openxmlformats.org/drawingml/2006/main" noChangeAspect="1"/>
             </wp:cNvGraphicFramePr>
@@ -2198,7 +2186,7 @@
               <a:graphicData uri="http://schemas.openxmlformats.org/drawingml/2006/picture">
                 <pic:pic xmlns:pic="http://schemas.openxmlformats.org/drawingml/2006/picture">
                   <pic:nvPicPr>
-                    <pic:cNvPr id="1293480242" name=""/>
+                    <pic:cNvPr id="1959010955" name=""/>
                     <pic:cNvPicPr/>
                   </pic:nvPicPr>
                   <pic:blipFill>
@@ -2232,6 +2220,79 @@
           <w:szCs w:val="32"/>
         </w:rPr>
       </w:pPr>
+      <w:r>
+        <w:rPr>
+          <w:b/>
+          <w:bCs/>
+          <w:sz w:val="32"/>
+          <w:szCs w:val="32"/>
+        </w:rPr>
+        <w:t>Once the user is registered for the batch he will see the registered successfully screen.</w:t>
+      </w:r>
+    </w:p>
+    <w:p>
+      <w:pPr>
+        <w:rPr>
+          <w:b/>
+          <w:bCs/>
+          <w:sz w:val="32"/>
+          <w:szCs w:val="32"/>
+        </w:rPr>
+      </w:pPr>
+      <w:r>
+        <w:rPr>
+          <w:b/>
+          <w:bCs/>
+          <w:noProof/>
+          <w:sz w:val="32"/>
+          <w:szCs w:val="32"/>
+        </w:rPr>
+        <w:drawing>
+          <wp:inline distT="0" distB="0" distL="0" distR="0" wp14:anchorId="1AD551A8" wp14:editId="5725B539">
+            <wp:extent cx="5731510" cy="3222625"/>
+            <wp:effectExtent l="0" t="0" r="2540" b="0"/>
+            <wp:docPr id="1293480242" name="Picture 1"/>
+            <wp:cNvGraphicFramePr>
+              <a:graphicFrameLocks xmlns:a="http://schemas.openxmlformats.org/drawingml/2006/main" noChangeAspect="1"/>
+            </wp:cNvGraphicFramePr>
+            <a:graphic xmlns:a="http://schemas.openxmlformats.org/drawingml/2006/main">
+              <a:graphicData uri="http://schemas.openxmlformats.org/drawingml/2006/picture">
+                <pic:pic xmlns:pic="http://schemas.openxmlformats.org/drawingml/2006/picture">
+                  <pic:nvPicPr>
+                    <pic:cNvPr id="1293480242" name=""/>
+                    <pic:cNvPicPr/>
+                  </pic:nvPicPr>
+                  <pic:blipFill>
+                    <a:blip r:embed="rId28"/>
+                    <a:stretch>
+                      <a:fillRect/>
+                    </a:stretch>
+                  </pic:blipFill>
+                  <pic:spPr>
+                    <a:xfrm>
+                      <a:off x="0" y="0"/>
+                      <a:ext cx="5731510" cy="3222625"/>
+                    </a:xfrm>
+                    <a:prstGeom prst="rect">
+                      <a:avLst/>
+                    </a:prstGeom>
+                  </pic:spPr>
+                </pic:pic>
+              </a:graphicData>
+            </a:graphic>
+          </wp:inline>
+        </w:drawing>
+      </w:r>
+    </w:p>
+    <w:p>
+      <w:pPr>
+        <w:rPr>
+          <w:b/>
+          <w:bCs/>
+          <w:sz w:val="32"/>
+          <w:szCs w:val="32"/>
+        </w:rPr>
+      </w:pPr>
     </w:p>
     <w:p>
       <w:pPr>
@@ -2303,7 +2364,6 @@
           <w:sz w:val="32"/>
           <w:szCs w:val="32"/>
         </w:rPr>
-        <w:lastRenderedPageBreak/>
         <w:drawing>
           <wp:inline distT="0" distB="0" distL="0" distR="0" wp14:anchorId="6D73B2A8" wp14:editId="3AF86C24">
             <wp:extent cx="5731510" cy="2100580"/>
@@ -2320,7 +2380,7 @@
                     <pic:cNvPicPr/>
                   </pic:nvPicPr>
                   <pic:blipFill>
-                    <a:blip r:embed="rId28"/>
+                    <a:blip r:embed="rId29"/>
                     <a:stretch>
                       <a:fillRect/>
                     </a:stretch>
@@ -2420,7 +2480,7 @@
                     <pic:cNvPicPr/>
                   </pic:nvPicPr>
                   <pic:blipFill>
-                    <a:blip r:embed="rId29"/>
+                    <a:blip r:embed="rId30"/>
                     <a:stretch>
                       <a:fillRect/>
                     </a:stretch>
@@ -2522,7 +2582,7 @@
                     <pic:cNvPicPr/>
                   </pic:nvPicPr>
                   <pic:blipFill>
-                    <a:blip r:embed="rId30"/>
+                    <a:blip r:embed="rId31"/>
                     <a:stretch>
                       <a:fillRect/>
                     </a:stretch>
@@ -2619,7 +2679,7 @@
                     <pic:cNvPicPr/>
                   </pic:nvPicPr>
                   <pic:blipFill>
-                    <a:blip r:embed="rId31"/>
+                    <a:blip r:embed="rId32"/>
                     <a:stretch>
                       <a:fillRect/>
                     </a:stretch>

</xml_diff>